<commit_message>
changed license in setup.py
</commit_message>
<xml_diff>
--- a/docs/glyXtoolMS Usermanual.docx
+++ b/docs/glyXtoolMS Usermanual.docx
@@ -34,6 +34,7 @@
           <w:szCs w:val="100"/>
         </w:rPr>
       </w:pPr>
+      <w:proofErr w:type="gramStart"/>
       <w:r>
         <w:rPr>
           <w:sz w:val="100"/>
@@ -49,6 +50,7 @@
         </w:rPr>
         <w:t>MS</w:t>
       </w:r>
+      <w:proofErr w:type="gramEnd"/>
       <w:r>
         <w:rPr>
           <w:sz w:val="100"/>
@@ -74,12 +76,21 @@
           <w:szCs w:val="40"/>
         </w:rPr>
       </w:pPr>
+      <w:proofErr w:type="gramStart"/>
       <w:r>
         <w:rPr>
           <w:sz w:val="40"/>
           <w:szCs w:val="40"/>
         </w:rPr>
-        <w:t>version 1.0</w:t>
+        <w:t>version</w:t>
+      </w:r>
+      <w:proofErr w:type="gramEnd"/>
+      <w:r>
+        <w:rPr>
+          <w:sz w:val="40"/>
+          <w:szCs w:val="40"/>
+        </w:rPr>
+        <w:t xml:space="preserve"> 1.0</w:t>
       </w:r>
     </w:p>
     <w:p>
@@ -121,25 +132,25 @@
           <w:szCs w:val="24"/>
         </w:rPr>
         <w:lastRenderedPageBreak/>
-        <w:t>'glyXtoolMS' is an open-source software for the analysis of glycopeptide mass spectrometry data.</w:t>
-      </w:r>
-    </w:p>
-    <w:p>
-      <w:pPr>
-        <w:jc w:val="center"/>
+        <w:t>'</w:t>
+      </w:r>
+      <w:proofErr w:type="gramStart"/>
+      <w:r>
         <w:rPr>
           <w:rFonts w:ascii="Times New Roman" w:eastAsia="Times New Roman" w:hAnsi="Times New Roman" w:cs="Times New Roman"/>
           <w:sz w:val="24"/>
           <w:szCs w:val="24"/>
         </w:rPr>
-      </w:pPr>
+        <w:t>glyXtoolMS</w:t>
+      </w:r>
+      <w:proofErr w:type="gramEnd"/>
       <w:r>
         <w:rPr>
           <w:rFonts w:ascii="Times New Roman" w:eastAsia="Times New Roman" w:hAnsi="Times New Roman" w:cs="Times New Roman"/>
           <w:sz w:val="24"/>
           <w:szCs w:val="24"/>
         </w:rPr>
-        <w:t>Copyright (C) 2018 Erdmann Rapp</w:t>
+        <w:t>' is an open-source software for the analysis of glycopeptide mass spectrometry data.</w:t>
       </w:r>
     </w:p>
     <w:p>
@@ -151,24 +162,24 @@
           <w:szCs w:val="24"/>
         </w:rPr>
       </w:pPr>
-    </w:p>
-    <w:p>
-      <w:pPr>
-        <w:jc w:val="center"/>
+      <w:r>
         <w:rPr>
           <w:rFonts w:ascii="Times New Roman" w:eastAsia="Times New Roman" w:hAnsi="Times New Roman" w:cs="Times New Roman"/>
           <w:sz w:val="24"/>
           <w:szCs w:val="24"/>
         </w:rPr>
-      </w:pPr>
-      <w:r>
+        <w:t>Copyright (C) 2018 Erdmann Rapp</w:t>
+      </w:r>
+    </w:p>
+    <w:p>
+      <w:pPr>
+        <w:jc w:val="center"/>
         <w:rPr>
           <w:rFonts w:ascii="Times New Roman" w:eastAsia="Times New Roman" w:hAnsi="Times New Roman" w:cs="Times New Roman"/>
           <w:sz w:val="24"/>
           <w:szCs w:val="24"/>
         </w:rPr>
-        <w:t>This program is free software: you can redistribute it and/or modify</w:t>
-      </w:r>
+      </w:pPr>
     </w:p>
     <w:p>
       <w:pPr>
@@ -185,7 +196,7 @@
           <w:sz w:val="24"/>
           <w:szCs w:val="24"/>
         </w:rPr>
-        <w:t>it under the terms of the GNU General Public License as published by</w:t>
+        <w:t>This program is free software: you can redistribute it and/or modify</w:t>
       </w:r>
     </w:p>
     <w:p>
@@ -197,96 +208,98 @@
           <w:szCs w:val="24"/>
         </w:rPr>
       </w:pPr>
+      <w:proofErr w:type="gramStart"/>
       <w:r>
         <w:rPr>
           <w:rFonts w:ascii="Times New Roman" w:eastAsia="Times New Roman" w:hAnsi="Times New Roman" w:cs="Times New Roman"/>
           <w:sz w:val="24"/>
           <w:szCs w:val="24"/>
         </w:rPr>
-        <w:t>the Free Software Foundation, either version 3 of the License, or</w:t>
-      </w:r>
-    </w:p>
-    <w:p>
-      <w:pPr>
-        <w:jc w:val="center"/>
+        <w:t>it</w:t>
+      </w:r>
+      <w:proofErr w:type="gramEnd"/>
+      <w:r>
         <w:rPr>
           <w:rFonts w:ascii="Times New Roman" w:eastAsia="Times New Roman" w:hAnsi="Times New Roman" w:cs="Times New Roman"/>
           <w:sz w:val="24"/>
           <w:szCs w:val="24"/>
         </w:rPr>
-      </w:pPr>
-      <w:r>
+        <w:t xml:space="preserve"> under the terms of the GNU General Public License as published by</w:t>
+      </w:r>
+    </w:p>
+    <w:p>
+      <w:pPr>
+        <w:jc w:val="center"/>
         <w:rPr>
           <w:rFonts w:ascii="Times New Roman" w:eastAsia="Times New Roman" w:hAnsi="Times New Roman" w:cs="Times New Roman"/>
           <w:sz w:val="24"/>
           <w:szCs w:val="24"/>
         </w:rPr>
-        <w:t>(at your option) any later version.</w:t>
-      </w:r>
-    </w:p>
-    <w:p>
-      <w:pPr>
-        <w:jc w:val="center"/>
+      </w:pPr>
+      <w:proofErr w:type="gramStart"/>
+      <w:r>
         <w:rPr>
           <w:rFonts w:ascii="Times New Roman" w:eastAsia="Times New Roman" w:hAnsi="Times New Roman" w:cs="Times New Roman"/>
           <w:sz w:val="24"/>
           <w:szCs w:val="24"/>
         </w:rPr>
-      </w:pPr>
-    </w:p>
-    <w:p>
-      <w:pPr>
-        <w:jc w:val="center"/>
+        <w:t>the</w:t>
+      </w:r>
+      <w:proofErr w:type="gramEnd"/>
+      <w:r>
         <w:rPr>
           <w:rFonts w:ascii="Times New Roman" w:eastAsia="Times New Roman" w:hAnsi="Times New Roman" w:cs="Times New Roman"/>
           <w:sz w:val="24"/>
           <w:szCs w:val="24"/>
         </w:rPr>
-      </w:pPr>
-      <w:r>
+        <w:t xml:space="preserve"> Free Software Foundation, either version 3 of the License, or</w:t>
+      </w:r>
+    </w:p>
+    <w:p>
+      <w:pPr>
+        <w:jc w:val="center"/>
         <w:rPr>
           <w:rFonts w:ascii="Times New Roman" w:eastAsia="Times New Roman" w:hAnsi="Times New Roman" w:cs="Times New Roman"/>
           <w:sz w:val="24"/>
           <w:szCs w:val="24"/>
         </w:rPr>
-        <w:t>This program is distributed in the hope that it will be useful,</w:t>
-      </w:r>
-    </w:p>
-    <w:p>
-      <w:pPr>
-        <w:jc w:val="center"/>
+      </w:pPr>
+      <w:r>
         <w:rPr>
           <w:rFonts w:ascii="Times New Roman" w:eastAsia="Times New Roman" w:hAnsi="Times New Roman" w:cs="Times New Roman"/>
           <w:sz w:val="24"/>
           <w:szCs w:val="24"/>
         </w:rPr>
-      </w:pPr>
+        <w:t>(</w:t>
+      </w:r>
+      <w:proofErr w:type="gramStart"/>
       <w:r>
         <w:rPr>
           <w:rFonts w:ascii="Times New Roman" w:eastAsia="Times New Roman" w:hAnsi="Times New Roman" w:cs="Times New Roman"/>
           <w:sz w:val="24"/>
           <w:szCs w:val="24"/>
         </w:rPr>
-        <w:t>but WITHOUT ANY WARRANTY; without even the implied warranty of</w:t>
-      </w:r>
-    </w:p>
-    <w:p>
-      <w:pPr>
-        <w:jc w:val="center"/>
+        <w:t>at</w:t>
+      </w:r>
+      <w:proofErr w:type="gramEnd"/>
+      <w:r>
         <w:rPr>
           <w:rFonts w:ascii="Times New Roman" w:eastAsia="Times New Roman" w:hAnsi="Times New Roman" w:cs="Times New Roman"/>
           <w:sz w:val="24"/>
           <w:szCs w:val="24"/>
         </w:rPr>
-      </w:pPr>
-      <w:r>
+        <w:t xml:space="preserve"> your option) any later version.</w:t>
+      </w:r>
+    </w:p>
+    <w:p>
+      <w:pPr>
+        <w:jc w:val="center"/>
         <w:rPr>
           <w:rFonts w:ascii="Times New Roman" w:eastAsia="Times New Roman" w:hAnsi="Times New Roman" w:cs="Times New Roman"/>
           <w:sz w:val="24"/>
           <w:szCs w:val="24"/>
         </w:rPr>
-        <w:t>MERCHANTABILITY or FITNESS FOR A PARTICULAR PURPOSE.  See the</w:t>
-      </w:r>
+      </w:pPr>
     </w:p>
     <w:p>
       <w:pPr>
@@ -303,53 +316,145 @@
           <w:sz w:val="24"/>
           <w:szCs w:val="24"/>
         </w:rPr>
-        <w:t>GNU General Public License for more details.</w:t>
-      </w:r>
-    </w:p>
-    <w:p>
-      <w:pPr>
-        <w:jc w:val="center"/>
+        <w:t xml:space="preserve">This program </w:t>
+      </w:r>
+      <w:proofErr w:type="gramStart"/>
+      <w:r>
         <w:rPr>
           <w:rFonts w:ascii="Times New Roman" w:eastAsia="Times New Roman" w:hAnsi="Times New Roman" w:cs="Times New Roman"/>
           <w:sz w:val="24"/>
           <w:szCs w:val="24"/>
         </w:rPr>
-      </w:pPr>
-    </w:p>
-    <w:p>
-      <w:pPr>
-        <w:jc w:val="center"/>
+        <w:t>is distributed</w:t>
+      </w:r>
+      <w:proofErr w:type="gramEnd"/>
+      <w:r>
         <w:rPr>
           <w:rFonts w:ascii="Times New Roman" w:eastAsia="Times New Roman" w:hAnsi="Times New Roman" w:cs="Times New Roman"/>
           <w:sz w:val="24"/>
           <w:szCs w:val="24"/>
         </w:rPr>
-      </w:pPr>
-      <w:r>
+        <w:t xml:space="preserve"> in the hope that it will be useful,</w:t>
+      </w:r>
+    </w:p>
+    <w:p>
+      <w:pPr>
+        <w:jc w:val="center"/>
         <w:rPr>
           <w:rFonts w:ascii="Times New Roman" w:eastAsia="Times New Roman" w:hAnsi="Times New Roman" w:cs="Times New Roman"/>
           <w:sz w:val="24"/>
           <w:szCs w:val="24"/>
         </w:rPr>
-        <w:t>You should have received a copy of the GNU General Public License</w:t>
-      </w:r>
-    </w:p>
-    <w:p>
-      <w:pPr>
-        <w:jc w:val="center"/>
+      </w:pPr>
+      <w:proofErr w:type="gramStart"/>
+      <w:r>
         <w:rPr>
           <w:rFonts w:ascii="Times New Roman" w:eastAsia="Times New Roman" w:hAnsi="Times New Roman" w:cs="Times New Roman"/>
           <w:sz w:val="24"/>
           <w:szCs w:val="24"/>
         </w:rPr>
-      </w:pPr>
+        <w:t>but</w:t>
+      </w:r>
+      <w:proofErr w:type="gramEnd"/>
       <w:r>
         <w:rPr>
           <w:rFonts w:ascii="Times New Roman" w:eastAsia="Times New Roman" w:hAnsi="Times New Roman" w:cs="Times New Roman"/>
           <w:sz w:val="24"/>
           <w:szCs w:val="24"/>
         </w:rPr>
-        <w:t>along with this program within the LICENCE file.</w:t>
+        <w:t xml:space="preserve"> WITHOUT ANY WARRANTY; without even the implied warranty of</w:t>
+      </w:r>
+    </w:p>
+    <w:p>
+      <w:pPr>
+        <w:jc w:val="center"/>
+        <w:rPr>
+          <w:rFonts w:ascii="Times New Roman" w:eastAsia="Times New Roman" w:hAnsi="Times New Roman" w:cs="Times New Roman"/>
+          <w:sz w:val="24"/>
+          <w:szCs w:val="24"/>
+        </w:rPr>
+      </w:pPr>
+      <w:r>
+        <w:rPr>
+          <w:rFonts w:ascii="Times New Roman" w:eastAsia="Times New Roman" w:hAnsi="Times New Roman" w:cs="Times New Roman"/>
+          <w:sz w:val="24"/>
+          <w:szCs w:val="24"/>
+        </w:rPr>
+        <w:t>MERCHANTABILITY or FITNESS FOR A PARTICULAR PURPOSE.  See the</w:t>
+      </w:r>
+    </w:p>
+    <w:p>
+      <w:pPr>
+        <w:jc w:val="center"/>
+        <w:rPr>
+          <w:rFonts w:ascii="Times New Roman" w:eastAsia="Times New Roman" w:hAnsi="Times New Roman" w:cs="Times New Roman"/>
+          <w:sz w:val="24"/>
+          <w:szCs w:val="24"/>
+        </w:rPr>
+      </w:pPr>
+      <w:r>
+        <w:rPr>
+          <w:rFonts w:ascii="Times New Roman" w:eastAsia="Times New Roman" w:hAnsi="Times New Roman" w:cs="Times New Roman"/>
+          <w:sz w:val="24"/>
+          <w:szCs w:val="24"/>
+        </w:rPr>
+        <w:t>GNU General Public License for more details.</w:t>
+      </w:r>
+    </w:p>
+    <w:p>
+      <w:pPr>
+        <w:jc w:val="center"/>
+        <w:rPr>
+          <w:rFonts w:ascii="Times New Roman" w:eastAsia="Times New Roman" w:hAnsi="Times New Roman" w:cs="Times New Roman"/>
+          <w:sz w:val="24"/>
+          <w:szCs w:val="24"/>
+        </w:rPr>
+      </w:pPr>
+    </w:p>
+    <w:p>
+      <w:pPr>
+        <w:jc w:val="center"/>
+        <w:rPr>
+          <w:rFonts w:ascii="Times New Roman" w:eastAsia="Times New Roman" w:hAnsi="Times New Roman" w:cs="Times New Roman"/>
+          <w:sz w:val="24"/>
+          <w:szCs w:val="24"/>
+        </w:rPr>
+      </w:pPr>
+      <w:r>
+        <w:rPr>
+          <w:rFonts w:ascii="Times New Roman" w:eastAsia="Times New Roman" w:hAnsi="Times New Roman" w:cs="Times New Roman"/>
+          <w:sz w:val="24"/>
+          <w:szCs w:val="24"/>
+        </w:rPr>
+        <w:t>You should have received a copy of the GNU General Public License</w:t>
+      </w:r>
+    </w:p>
+    <w:p>
+      <w:pPr>
+        <w:jc w:val="center"/>
+        <w:rPr>
+          <w:rFonts w:ascii="Times New Roman" w:eastAsia="Times New Roman" w:hAnsi="Times New Roman" w:cs="Times New Roman"/>
+          <w:sz w:val="24"/>
+          <w:szCs w:val="24"/>
+        </w:rPr>
+      </w:pPr>
+      <w:proofErr w:type="gramStart"/>
+      <w:r>
+        <w:rPr>
+          <w:rFonts w:ascii="Times New Roman" w:eastAsia="Times New Roman" w:hAnsi="Times New Roman" w:cs="Times New Roman"/>
+          <w:sz w:val="24"/>
+          <w:szCs w:val="24"/>
+        </w:rPr>
+        <w:t>along</w:t>
+      </w:r>
+      <w:proofErr w:type="gramEnd"/>
+      <w:r>
+        <w:rPr>
+          <w:rFonts w:ascii="Times New Roman" w:eastAsia="Times New Roman" w:hAnsi="Times New Roman" w:cs="Times New Roman"/>
+          <w:sz w:val="24"/>
+          <w:szCs w:val="24"/>
+        </w:rPr>
+        <w:t xml:space="preserve"> with this program within the LICENCE file.</w:t>
       </w:r>
     </w:p>
     <w:p>
@@ -2065,7 +2170,15 @@
     </w:p>
     <w:p>
       <w:r>
-        <w:t xml:space="preserve">After installation the following tools should be installed: TOPPAS and </w:t>
+        <w:t xml:space="preserve">After </w:t>
+      </w:r>
+      <w:proofErr w:type="gramStart"/>
+      <w:r>
+        <w:t>installation</w:t>
+      </w:r>
+      <w:proofErr w:type="gramEnd"/>
+      <w:r>
+        <w:t xml:space="preserve"> the following tools should be installed: TOPPAS and </w:t>
       </w:r>
       <w:proofErr w:type="spellStart"/>
       <w:r>
@@ -2111,7 +2224,15 @@
       </w:r>
       <w:proofErr w:type="spellEnd"/>
       <w:r>
-        <w:t xml:space="preserve"> is recommended if other python versions are/will be installed on the same workstation.</w:t>
+        <w:t xml:space="preserve"> is recommended if other python versions are/will </w:t>
+      </w:r>
+      <w:proofErr w:type="gramStart"/>
+      <w:r>
+        <w:t>be</w:t>
+      </w:r>
+      <w:proofErr w:type="gramEnd"/>
+      <w:r>
+        <w:t xml:space="preserve"> installed on the same workstation.</w:t>
       </w:r>
     </w:p>
     <w:p>
@@ -2129,11 +2250,16 @@
       <w:r>
         <w:t xml:space="preserve">. The package manager for python </w:t>
       </w:r>
+      <w:proofErr w:type="gramStart"/>
       <w:r>
         <w:t>will then be</w:t>
       </w:r>
       <w:r>
-        <w:t xml:space="preserve"> installed, too. To check, open a console and type</w:t>
+        <w:t xml:space="preserve"> installed</w:t>
+      </w:r>
+      <w:proofErr w:type="gramEnd"/>
+      <w:r>
+        <w:t>, too. To check, open a console and type</w:t>
       </w:r>
       <w:r>
         <w:t xml:space="preserve"> the command</w:t>
@@ -2145,7 +2271,15 @@
         <w:t xml:space="preserve">“pip”. </w:t>
       </w:r>
       <w:r>
-        <w:t xml:space="preserve">If it has not been installed, follow the installation instructions on </w:t>
+        <w:t xml:space="preserve">If it </w:t>
+      </w:r>
+      <w:proofErr w:type="gramStart"/>
+      <w:r>
+        <w:t>has not been installed</w:t>
+      </w:r>
+      <w:proofErr w:type="gramEnd"/>
+      <w:r>
+        <w:t xml:space="preserve">, follow the installation instructions on </w:t>
       </w:r>
       <w:hyperlink r:id="rId9" w:anchor="do-i-need-to-install-pip" w:history="1">
         <w:r>
@@ -2166,8 +2300,13 @@
       <w:r>
         <w:t xml:space="preserve">se of a virtual environment </w:t>
       </w:r>
-      <w:r>
-        <w:t xml:space="preserve">is recommended, in case multiple python installations with different package setups are installed on the computer. </w:t>
+      <w:proofErr w:type="gramStart"/>
+      <w:r>
+        <w:t>is recommended</w:t>
+      </w:r>
+      <w:proofErr w:type="gramEnd"/>
+      <w:r>
+        <w:t xml:space="preserve">, in case multiple python installations with different package setups are installed on the computer. </w:t>
       </w:r>
       <w:r>
         <w:t xml:space="preserve">For the installation of </w:t>
@@ -2199,35 +2338,57 @@
       </w:r>
       <w:proofErr w:type="spellEnd"/>
       <w:r>
-        <w:t xml:space="preserve"> can be installed via:</w:t>
-      </w:r>
-    </w:p>
-    <w:p>
+        <w:t xml:space="preserve"> </w:t>
+      </w:r>
+      <w:proofErr w:type="gramStart"/>
+      <w:r>
+        <w:t>can be installed</w:t>
+      </w:r>
+      <w:proofErr w:type="gramEnd"/>
+      <w:r>
+        <w:t xml:space="preserve"> via:</w:t>
+      </w:r>
+    </w:p>
+    <w:p>
+      <w:proofErr w:type="gramStart"/>
       <w:r>
         <w:rPr>
           <w:highlight w:val="lightGray"/>
         </w:rPr>
-        <w:t xml:space="preserve">pip install </w:t>
-      </w:r>
-      <w:proofErr w:type="spellStart"/>
+        <w:t>pip</w:t>
+      </w:r>
+      <w:proofErr w:type="gramEnd"/>
       <w:r>
         <w:rPr>
           <w:highlight w:val="lightGray"/>
         </w:rPr>
+        <w:t xml:space="preserve"> install </w:t>
+      </w:r>
+      <w:proofErr w:type="spellStart"/>
+      <w:r>
+        <w:rPr>
+          <w:highlight w:val="lightGray"/>
+        </w:rPr>
         <w:t>virtualenvwrapper</w:t>
       </w:r>
       <w:proofErr w:type="spellEnd"/>
     </w:p>
     <w:p>
+      <w:proofErr w:type="gramStart"/>
       <w:r>
         <w:t>aft</w:t>
       </w:r>
       <w:r>
-        <w:t>erwards a fresh environment can be created using:</w:t>
-      </w:r>
-    </w:p>
-    <w:p>
-      <w:proofErr w:type="spellStart"/>
+        <w:t>erwards</w:t>
+      </w:r>
+      <w:proofErr w:type="gramEnd"/>
+      <w:r>
+        <w:t xml:space="preserve"> a fresh environment can be created using:</w:t>
+      </w:r>
+    </w:p>
+    <w:p>
+      <w:proofErr w:type="spellStart"/>
+      <w:proofErr w:type="gramStart"/>
       <w:r>
         <w:rPr>
           <w:highlight w:val="lightGray"/>
@@ -2235,6 +2396,7 @@
         <w:t>mkvirtualenv</w:t>
       </w:r>
       <w:proofErr w:type="spellEnd"/>
+      <w:proofErr w:type="gramEnd"/>
       <w:r>
         <w:rPr>
           <w:highlight w:val="lightGray"/>
@@ -2257,12 +2419,18 @@
       </w:r>
     </w:p>
     <w:p>
-      <w:r>
-        <w:t>switch into the environment using:</w:t>
-      </w:r>
-    </w:p>
-    <w:p>
-      <w:proofErr w:type="spellStart"/>
+      <w:proofErr w:type="gramStart"/>
+      <w:r>
+        <w:t>switch</w:t>
+      </w:r>
+      <w:proofErr w:type="gramEnd"/>
+      <w:r>
+        <w:t xml:space="preserve"> into the environment using:</w:t>
+      </w:r>
+    </w:p>
+    <w:p>
+      <w:proofErr w:type="spellStart"/>
+      <w:proofErr w:type="gramStart"/>
       <w:r>
         <w:rPr>
           <w:highlight w:val="lightGray"/>
@@ -2270,6 +2438,7 @@
         <w:t>workon</w:t>
       </w:r>
       <w:proofErr w:type="spellEnd"/>
+      <w:proofErr w:type="gramEnd"/>
       <w:r>
         <w:rPr>
           <w:highlight w:val="lightGray"/>
@@ -2308,8 +2477,13 @@
       <w:bookmarkEnd w:id="4"/>
     </w:p>
     <w:p>
-      <w:r>
-        <w:t>glyXtoolMS can be installed using pip</w:t>
+      <w:proofErr w:type="gramStart"/>
+      <w:r>
+        <w:t>glyXtoolMS</w:t>
+      </w:r>
+      <w:proofErr w:type="gramEnd"/>
+      <w:r>
+        <w:t xml:space="preserve"> can be installed using pip</w:t>
       </w:r>
       <w:r>
         <w:t xml:space="preserve"> in the command line</w:t>
@@ -2319,11 +2493,19 @@
       </w:r>
     </w:p>
     <w:p>
+      <w:proofErr w:type="gramStart"/>
       <w:r>
         <w:rPr>
           <w:highlight w:val="lightGray"/>
         </w:rPr>
-        <w:t>pip install glyXtoolMS</w:t>
+        <w:t>pip</w:t>
+      </w:r>
+      <w:proofErr w:type="gramEnd"/>
+      <w:r>
+        <w:rPr>
+          <w:highlight w:val="lightGray"/>
+        </w:rPr>
+        <w:t xml:space="preserve"> install glyXtoolMS</w:t>
       </w:r>
     </w:p>
     <w:p>
@@ -2347,6 +2529,7 @@
         <w:t xml:space="preserve">, </w:t>
       </w:r>
       <w:proofErr w:type="spellStart"/>
+      <w:proofErr w:type="gramStart"/>
       <w:r>
         <w:t>lxml</w:t>
       </w:r>
@@ -2359,6 +2542,7 @@
         <w:t>numpy,pyopenms</w:t>
       </w:r>
       <w:proofErr w:type="spellEnd"/>
+      <w:proofErr w:type="gramEnd"/>
       <w:r>
         <w:t xml:space="preserve">, </w:t>
       </w:r>
@@ -2380,8 +2564,13 @@
       </w:r>
     </w:p>
     <w:p>
-      <w:r>
-        <w:t xml:space="preserve">alternatively the .egg or .wheel can be downloaded from </w:t>
+      <w:proofErr w:type="gramStart"/>
+      <w:r>
+        <w:t>alternatively</w:t>
+      </w:r>
+      <w:proofErr w:type="gramEnd"/>
+      <w:r>
+        <w:t xml:space="preserve"> the .egg or .wheel can be downloaded from </w:t>
       </w:r>
       <w:hyperlink r:id="rId11" w:history="1">
         <w:r>
@@ -2396,8 +2585,18 @@
       </w:r>
     </w:p>
     <w:p>
-      <w:r>
-        <w:t xml:space="preserve">or build manually from </w:t>
+      <w:proofErr w:type="gramStart"/>
+      <w:r>
+        <w:t>or</w:t>
+      </w:r>
+      <w:proofErr w:type="gramEnd"/>
+      <w:r>
+        <w:t xml:space="preserve"> build manua</w:t>
+      </w:r>
+      <w:bookmarkStart w:id="5" w:name="_GoBack"/>
+      <w:bookmarkEnd w:id="5"/>
+      <w:r>
+        <w:t xml:space="preserve">lly from </w:t>
       </w:r>
       <w:r>
         <w:t>https://github.com/glyXera/glyXtoolMS</w:t>
@@ -2436,18 +2635,20 @@
       </w:r>
     </w:p>
     <w:p>
+      <w:proofErr w:type="gramStart"/>
       <w:r>
         <w:rPr>
           <w:highlight w:val="lightGray"/>
         </w:rPr>
         <w:t>glyXtoolMS</w:t>
       </w:r>
+      <w:proofErr w:type="gramEnd"/>
     </w:p>
     <w:p>
       <w:pPr>
         <w:pStyle w:val="berschrift2"/>
       </w:pPr>
-      <w:bookmarkStart w:id="5" w:name="_Toc513715502"/>
+      <w:bookmarkStart w:id="6" w:name="_Toc513715502"/>
       <w:r>
         <w:t>TOPPAS Script Setup using glyXtool</w:t>
       </w:r>
@@ -2460,7 +2661,7 @@
       <w:r>
         <w:t xml:space="preserve"> Evaluator</w:t>
       </w:r>
-      <w:bookmarkEnd w:id="5"/>
+      <w:bookmarkEnd w:id="6"/>
     </w:p>
     <w:p>
       <w:r>
@@ -2472,10 +2673,18 @@
       </w:r>
       <w:proofErr w:type="spellEnd"/>
       <w:r>
-        <w:t xml:space="preserve"> will appear</w:t>
-      </w:r>
-      <w:r>
-        <w:t>(also later available on the Menu/TOPPAS/Configure TOPPAS)</w:t>
+        <w:t xml:space="preserve"> will </w:t>
+      </w:r>
+      <w:proofErr w:type="gramStart"/>
+      <w:r>
+        <w:t>appear</w:t>
+      </w:r>
+      <w:r>
+        <w:t>(</w:t>
+      </w:r>
+      <w:proofErr w:type="gramEnd"/>
+      <w:r>
+        <w:t>also later available on the Menu/TOPPAS/Configure TOPPAS)</w:t>
       </w:r>
       <w:r>
         <w:t xml:space="preserve">, since all necessary scripts and tool description files need the be copied from the python package into </w:t>
@@ -2553,7 +2762,7 @@
         <mc:AlternateContent>
           <mc:Choice Requires="wps">
             <w:drawing>
-              <wp:anchor distT="0" distB="0" distL="114300" distR="114300" simplePos="0" relativeHeight="251644416" behindDoc="0" locked="0" layoutInCell="1" allowOverlap="1">
+              <wp:anchor distT="0" distB="0" distL="114300" distR="114300" simplePos="0" relativeHeight="251643392" behindDoc="0" locked="0" layoutInCell="1" allowOverlap="1">
                 <wp:simplePos x="0" y="0"/>
                 <wp:positionH relativeFrom="column">
                   <wp:posOffset>833396</wp:posOffset>
@@ -2608,7 +2817,7 @@
           </mc:Choice>
           <mc:Fallback>
             <w:pict>
-              <v:oval w14:anchorId="558D4B46" id="Ellipse 3" o:spid="_x0000_s1026" style="position:absolute;margin-left:65.6pt;margin-top:6.15pt;width:87.05pt;height:33.2pt;z-index:251644416;visibility:visible;mso-wrap-style:square;mso-wrap-distance-left:9pt;mso-wrap-distance-top:0;mso-wrap-distance-right:9pt;mso-wrap-distance-bottom:0;mso-position-horizontal:absolute;mso-position-horizontal-relative:text;mso-position-vertical:absolute;mso-position-vertical-relative:text;v-text-anchor:middle" o:gfxdata="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" filled="f" strokecolor="#c0504d [3205]" strokeweight="2pt"/>
+              <v:oval w14:anchorId="792A08B9" id="Ellipse 3" o:spid="_x0000_s1026" style="position:absolute;margin-left:65.6pt;margin-top:6.15pt;width:87.05pt;height:33.2pt;z-index:251643392;visibility:visible;mso-wrap-style:square;mso-wrap-distance-left:9pt;mso-wrap-distance-top:0;mso-wrap-distance-right:9pt;mso-wrap-distance-bottom:0;mso-position-horizontal:absolute;mso-position-horizontal-relative:text;mso-position-vertical:absolute;mso-position-vertical-relative:text;v-text-anchor:middle" o:gfxdata="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" filled="f" strokecolor="#c0504d [3205]" strokeweight="2pt"/>
             </w:pict>
           </mc:Fallback>
         </mc:AlternateContent>
@@ -2700,7 +2909,11 @@
         <w:jc w:val="both"/>
       </w:pPr>
       <w:r>
-        <w:t xml:space="preserve">The Configuration Panel can be reached </w:t>
+        <w:t xml:space="preserve">The Configuration Panel </w:t>
+      </w:r>
+      <w:proofErr w:type="gramStart"/>
+      <w:r>
+        <w:t xml:space="preserve">can be reached </w:t>
       </w:r>
       <w:proofErr w:type="spellStart"/>
       <w:r>
@@ -2717,7 +2930,11 @@
         <w:t>MS</w:t>
       </w:r>
       <w:r>
-        <w:t xml:space="preserve"> Evaluator, or opened via Menu/Program/Configure. Set the Path to your </w:t>
+        <w:t xml:space="preserve"> Evaluator, or opened via Menu/Program/Configure</w:t>
+      </w:r>
+      <w:proofErr w:type="gramEnd"/>
+      <w:r>
+        <w:t xml:space="preserve">. Set the Path to your </w:t>
       </w:r>
       <w:proofErr w:type="spellStart"/>
       <w:r>
@@ -2741,7 +2958,7 @@
         <mc:AlternateContent>
           <mc:Choice Requires="wps">
             <w:drawing>
-              <wp:anchor distT="0" distB="0" distL="114300" distR="114300" simplePos="0" relativeHeight="251668992" behindDoc="0" locked="0" layoutInCell="1" allowOverlap="1" wp14:anchorId="4C5CE2C1" wp14:editId="2273D3BE">
+              <wp:anchor distT="0" distB="0" distL="114300" distR="114300" simplePos="0" relativeHeight="251670016" behindDoc="0" locked="0" layoutInCell="1" allowOverlap="1" wp14:anchorId="4C5CE2C1" wp14:editId="2273D3BE">
                 <wp:simplePos x="0" y="0"/>
                 <wp:positionH relativeFrom="column">
                   <wp:posOffset>2924781</wp:posOffset>
@@ -2799,7 +3016,7 @@
           </mc:Choice>
           <mc:Fallback>
             <w:pict>
-              <v:oval w14:anchorId="481724CF" id="Ellipse 5" o:spid="_x0000_s1026" style="position:absolute;margin-left:230.3pt;margin-top:21.25pt;width:118.35pt;height:33.2pt;z-index:251668992;visibility:visible;mso-wrap-style:square;mso-width-percent:0;mso-wrap-distance-left:9pt;mso-wrap-distance-top:0;mso-wrap-distance-right:9pt;mso-wrap-distance-bottom:0;mso-position-horizontal:absolute;mso-position-horizontal-relative:text;mso-position-vertical:absolute;mso-position-vertical-relative:text;mso-width-percent:0;mso-width-relative:margin;v-text-anchor:middle" o:gfxdata="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" filled="f" strokecolor="#c0504d [3205]" strokeweight="2pt"/>
+              <v:oval w14:anchorId="5E2728A2" id="Ellipse 5" o:spid="_x0000_s1026" style="position:absolute;margin-left:230.3pt;margin-top:21.25pt;width:118.35pt;height:33.2pt;z-index:251670016;visibility:visible;mso-wrap-style:square;mso-width-percent:0;mso-wrap-distance-left:9pt;mso-wrap-distance-top:0;mso-wrap-distance-right:9pt;mso-wrap-distance-bottom:0;mso-position-horizontal:absolute;mso-position-horizontal-relative:text;mso-position-vertical:absolute;mso-position-vertical-relative:text;mso-width-percent:0;mso-width-relative:margin;v-text-anchor:middle" o:gfxdata="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" filled="f" strokecolor="#c0504d [3205]" strokeweight="2pt"/>
             </w:pict>
           </mc:Fallback>
         </mc:AlternateContent>
@@ -2812,7 +3029,7 @@
         <mc:AlternateContent>
           <mc:Choice Requires="wps">
             <w:drawing>
-              <wp:anchor distT="0" distB="0" distL="114300" distR="114300" simplePos="0" relativeHeight="251656704" behindDoc="0" locked="0" layoutInCell="1" allowOverlap="1" wp14:anchorId="4C121B5C" wp14:editId="6DB06FF0">
+              <wp:anchor distT="0" distB="0" distL="114300" distR="114300" simplePos="0" relativeHeight="251657728" behindDoc="0" locked="0" layoutInCell="1" allowOverlap="1" wp14:anchorId="4C121B5C" wp14:editId="6DB06FF0">
                 <wp:simplePos x="0" y="0"/>
                 <wp:positionH relativeFrom="column">
                   <wp:posOffset>1700282</wp:posOffset>
@@ -2870,7 +3087,7 @@
           </mc:Choice>
           <mc:Fallback>
             <w:pict>
-              <v:oval w14:anchorId="505CFE74" id="Ellipse 4" o:spid="_x0000_s1026" style="position:absolute;margin-left:133.9pt;margin-top:21.25pt;width:105.8pt;height:33.2pt;z-index:251656704;visibility:visible;mso-wrap-style:square;mso-width-percent:0;mso-wrap-distance-left:9pt;mso-wrap-distance-top:0;mso-wrap-distance-right:9pt;mso-wrap-distance-bottom:0;mso-position-horizontal:absolute;mso-position-horizontal-relative:text;mso-position-vertical:absolute;mso-position-vertical-relative:text;mso-width-percent:0;mso-width-relative:margin;v-text-anchor:middle" o:gfxdata="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" filled="f" strokecolor="#c0504d [3205]" strokeweight="2pt"/>
+              <v:oval w14:anchorId="2B8CE407" id="Ellipse 4" o:spid="_x0000_s1026" style="position:absolute;margin-left:133.9pt;margin-top:21.25pt;width:105.8pt;height:33.2pt;z-index:251657728;visibility:visible;mso-wrap-style:square;mso-width-percent:0;mso-wrap-distance-left:9pt;mso-wrap-distance-top:0;mso-wrap-distance-right:9pt;mso-wrap-distance-bottom:0;mso-position-horizontal:absolute;mso-position-horizontal-relative:text;mso-position-vertical:absolute;mso-position-vertical-relative:text;mso-width-percent:0;mso-width-relative:margin;v-text-anchor:middle" o:gfxdata="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" filled="f" strokecolor="#c0504d [3205]" strokeweight="2pt"/>
             </w:pict>
           </mc:Fallback>
         </mc:AlternateContent>
@@ -2968,7 +3185,15 @@
         <w:t>Afterwards</w:t>
       </w:r>
       <w:r>
-        <w:t xml:space="preserve"> the Scripts can be copied over into </w:t>
+        <w:t xml:space="preserve"> the Scripts </w:t>
+      </w:r>
+      <w:proofErr w:type="gramStart"/>
+      <w:r>
+        <w:t>can be copied</w:t>
+      </w:r>
+      <w:proofErr w:type="gramEnd"/>
+      <w:r>
+        <w:t xml:space="preserve"> over into </w:t>
       </w:r>
       <w:proofErr w:type="spellStart"/>
       <w:r>
@@ -2976,7 +3201,15 @@
       </w:r>
       <w:proofErr w:type="spellEnd"/>
       <w:r>
-        <w:t xml:space="preserve"> in order to make them available within the TOPPAS pipeline engine. Downloaded TOPPAS workflows can be edited to include the correct </w:t>
+        <w:t xml:space="preserve"> in order to make them available within the TOPPAS pipeline engine. Downloaded TOPPAS workflows </w:t>
+      </w:r>
+      <w:proofErr w:type="gramStart"/>
+      <w:r>
+        <w:t>can be edited</w:t>
+      </w:r>
+      <w:proofErr w:type="gramEnd"/>
+      <w:r>
+        <w:t xml:space="preserve"> to include the correct </w:t>
       </w:r>
       <w:proofErr w:type="spellStart"/>
       <w:r>
@@ -3006,7 +3239,7 @@
       <w:pPr>
         <w:pStyle w:val="berschrift1"/>
       </w:pPr>
-      <w:bookmarkStart w:id="6" w:name="_Toc513715503"/>
+      <w:bookmarkStart w:id="7" w:name="_Toc513715503"/>
       <w:proofErr w:type="spellStart"/>
       <w:r>
         <w:t>Analyzing</w:t>
@@ -3031,10 +3264,11 @@
       <w:r>
         <w:t xml:space="preserve"> Data Set</w:t>
       </w:r>
-      <w:bookmarkEnd w:id="6"/>
+      <w:bookmarkEnd w:id="7"/>
     </w:p>
     <w:p/>
     <w:p>
+      <w:proofErr w:type="gramStart"/>
       <w:r>
         <w:t>The e</w:t>
       </w:r>
@@ -3094,6 +3328,7 @@
       <w:r>
         <w:t>-glycan databases, the TOPPAS workflows, the generated reduced mass spectrometry files, the detected features and the analysis files.</w:t>
       </w:r>
+      <w:proofErr w:type="gramEnd"/>
     </w:p>
     <w:p>
       <w:pPr>
@@ -3192,8 +3427,6 @@
       <w:r>
         <w:br w:type="page"/>
       </w:r>
-      <w:bookmarkStart w:id="7" w:name="_GoBack"/>
-      <w:bookmarkEnd w:id="7"/>
     </w:p>
     <w:p>
       <w:pPr>
@@ -3357,7 +3590,7 @@
         <mc:AlternateContent>
           <mc:Choice Requires="wps">
             <w:drawing>
-              <wp:anchor distT="0" distB="0" distL="114300" distR="114300" simplePos="0" relativeHeight="251684352" behindDoc="0" locked="0" layoutInCell="1" allowOverlap="1" wp14:anchorId="690A42F9" wp14:editId="49B8390D">
+              <wp:anchor distT="0" distB="0" distL="114300" distR="114300" simplePos="0" relativeHeight="251686400" behindDoc="0" locked="0" layoutInCell="1" allowOverlap="1" wp14:anchorId="690A42F9" wp14:editId="49B8390D">
                 <wp:simplePos x="0" y="0"/>
                 <wp:positionH relativeFrom="column">
                   <wp:posOffset>149777</wp:posOffset>
@@ -3418,7 +3651,7 @@
           </mc:Choice>
           <mc:Fallback>
             <w:pict>
-              <v:oval w14:anchorId="5FEC3B19" id="Ellipse 14" o:spid="_x0000_s1026" style="position:absolute;margin-left:11.8pt;margin-top:41.4pt;width:146.5pt;height:194.1pt;z-index:251684352;visibility:visible;mso-wrap-style:square;mso-width-percent:0;mso-height-percent:0;mso-wrap-distance-left:9pt;mso-wrap-distance-top:0;mso-wrap-distance-right:9pt;mso-wrap-distance-bottom:0;mso-position-horizontal:absolute;mso-position-horizontal-relative:text;mso-position-vertical:absolute;mso-position-vertical-relative:text;mso-width-percent:0;mso-height-percent:0;mso-width-relative:margin;mso-height-relative:margin;v-text-anchor:middle" o:gfxdata="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" filled="f" strokecolor="#c0504d [3205]" strokeweight="2pt"/>
+              <v:oval w14:anchorId="5C19D961" id="Ellipse 14" o:spid="_x0000_s1026" style="position:absolute;margin-left:11.8pt;margin-top:41.4pt;width:146.5pt;height:194.1pt;z-index:251686400;visibility:visible;mso-wrap-style:square;mso-width-percent:0;mso-height-percent:0;mso-wrap-distance-left:9pt;mso-wrap-distance-top:0;mso-wrap-distance-right:9pt;mso-wrap-distance-bottom:0;mso-position-horizontal:absolute;mso-position-horizontal-relative:text;mso-position-vertical:absolute;mso-position-vertical-relative:text;mso-width-percent:0;mso-height-percent:0;mso-width-relative:margin;mso-height-relative:margin;v-text-anchor:middle" o:gfxdata="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" filled="f" strokecolor="#c0504d [3205]" strokeweight="2pt"/>
             </w:pict>
           </mc:Fallback>
         </mc:AlternateContent>
@@ -4090,6 +4323,7 @@
         <w:ind w:firstLine="360"/>
       </w:pPr>
       <w:proofErr w:type="spellStart"/>
+      <w:proofErr w:type="gramStart"/>
       <w:r>
         <w:rPr>
           <w:highlight w:val="lightGray"/>
@@ -4097,6 +4331,7 @@
         <w:t>glyxtoolms</w:t>
       </w:r>
       <w:proofErr w:type="spellEnd"/>
+      <w:proofErr w:type="gramEnd"/>
     </w:p>
     <w:p>
       <w:pPr>
@@ -4221,7 +4456,15 @@
         </w:numPr>
       </w:pPr>
       <w:r>
-        <w:t xml:space="preserve">Add an Analysis file to the project, by selecting the project, and then using the “Add Analysis Button”. To each Project multiple analysis files can be loaded (originating from the same raw data file). Saving the Project stores a simple file with the project name, its </w:t>
+        <w:t xml:space="preserve">Add an Analysis file to the project, by selecting the project, and then using the “Add Analysis Button”. To each </w:t>
+      </w:r>
+      <w:proofErr w:type="gramStart"/>
+      <w:r>
+        <w:t>Project</w:t>
+      </w:r>
+      <w:proofErr w:type="gramEnd"/>
+      <w:r>
+        <w:t xml:space="preserve"> multiple analysis files can be loaded (originating from the same raw data file). Saving the Project stores a simple file with the project name, its </w:t>
       </w:r>
       <w:proofErr w:type="spellStart"/>
       <w:r>
@@ -4235,10 +4478,29 @@
         <w:rPr>
           <w:color w:val="FF0000"/>
         </w:rPr>
-        <w:t>saving the project does not save changes to the analysis file!</w:t>
-      </w:r>
-      <w:r>
-        <w:t>. Analysis files can be saved separately via the “Save Analysis” Button.</w:t>
+        <w:t>saving the project does not save changes to the analysis file</w:t>
+      </w:r>
+      <w:proofErr w:type="gramStart"/>
+      <w:r>
+        <w:rPr>
+          <w:color w:val="FF0000"/>
+        </w:rPr>
+        <w:t>!</w:t>
+      </w:r>
+      <w:r>
+        <w:t>.</w:t>
+      </w:r>
+      <w:proofErr w:type="gramEnd"/>
+      <w:r>
+        <w:t xml:space="preserve"> Analysis files </w:t>
+      </w:r>
+      <w:proofErr w:type="gramStart"/>
+      <w:r>
+        <w:t>can be saved</w:t>
+      </w:r>
+      <w:proofErr w:type="gramEnd"/>
+      <w:r>
+        <w:t xml:space="preserve"> separately via the “Save Analysis” Button.</w:t>
       </w:r>
     </w:p>
     <w:p>
@@ -4331,12 +4593,17 @@
         <w:t>Loaded Analysis File: In the “</w:t>
       </w:r>
       <w:proofErr w:type="spellStart"/>
+      <w:proofErr w:type="gramStart"/>
       <w:r>
         <w:t>FeatureList</w:t>
       </w:r>
       <w:proofErr w:type="spellEnd"/>
       <w:r>
-        <w:t xml:space="preserve">” all features/compounds are listed that were found by the </w:t>
+        <w:t>”</w:t>
+      </w:r>
+      <w:proofErr w:type="gramEnd"/>
+      <w:r>
+        <w:t xml:space="preserve"> all features/compounds are listed that were found by the </w:t>
       </w:r>
       <w:proofErr w:type="spellStart"/>
       <w:r>
@@ -4368,7 +4635,15 @@
       </w:r>
       <w:proofErr w:type="spellEnd"/>
       <w:r>
-        <w:t>-Score is shown within the table.</w:t>
+        <w:t xml:space="preserve">-Score </w:t>
+      </w:r>
+      <w:proofErr w:type="gramStart"/>
+      <w:r>
+        <w:t>is shown</w:t>
+      </w:r>
+      <w:proofErr w:type="gramEnd"/>
+      <w:r>
+        <w:t xml:space="preserve"> within the table.</w:t>
       </w:r>
     </w:p>
     <w:p/>
@@ -4592,7 +4867,15 @@
         <w:t>”</w:t>
       </w:r>
       <w:r>
-        <w:t xml:space="preserve"> shows the extracted ion chromatogram of the monoisotopic precursor peak, the isotopic pattern of the precursor and the consensus spectrum of all fragment spectra within its feature box. On the right side within the Identifications tab – all possible precursor mass matches of theoretical peptides and glycan compositions are shown, generated by the </w:t>
+        <w:t xml:space="preserve"> shows the extracted ion chromatogram of the monoisotopic precursor peak, the isotopic pattern of the precursor and the consensus spectrum of all fragment spectra within its feature box. On the right side within the Identifications tab – all possible precursor mass matches of theoretical peptides and glycan compositions </w:t>
+      </w:r>
+      <w:proofErr w:type="gramStart"/>
+      <w:r>
+        <w:t>are shown</w:t>
+      </w:r>
+      <w:proofErr w:type="gramEnd"/>
+      <w:r>
+        <w:t xml:space="preserve">, generated by the </w:t>
       </w:r>
       <w:proofErr w:type="spellStart"/>
       <w:r>
@@ -4692,7 +4975,15 @@
         <w:t>Selecting an identification within the “Identifications” tab annotates the consensus spectrum with its theoretical ion fragments</w:t>
       </w:r>
       <w:r>
-        <w:t>. Using the “Gear icon” a configuration panel for the consensus spectrum is shown, where ion names and colors can be adapted.</w:t>
+        <w:t xml:space="preserve">. Using the “Gear icon” a configuration panel for the consensus spectrum </w:t>
+      </w:r>
+      <w:proofErr w:type="gramStart"/>
+      <w:r>
+        <w:t>is shown</w:t>
+      </w:r>
+      <w:proofErr w:type="gramEnd"/>
+      <w:r>
+        <w:t>, where ion names and colors can be adapted.</w:t>
       </w:r>
     </w:p>
     <w:p>
@@ -4870,7 +5161,15 @@
         </w:numPr>
       </w:pPr>
       <w:r>
-        <w:t>Right clicking on a selected feature or identification opens a context menu for analysis. A Status of “Unknown”, “Accepted” or “Rejected” can be set, tags can be added, etc.</w:t>
+        <w:t xml:space="preserve">Right clicking on a selected feature or identification opens a context menu for analysis. A Status of “Unknown”, “Accepted” or “Rejected” can be </w:t>
+      </w:r>
+      <w:proofErr w:type="gramStart"/>
+      <w:r>
+        <w:t>set,</w:t>
+      </w:r>
+      <w:proofErr w:type="gramEnd"/>
+      <w:r>
+        <w:t xml:space="preserve"> tags can be added, etc.</w:t>
       </w:r>
     </w:p>
     <w:p>
@@ -4959,7 +5258,15 @@
         </w:numPr>
       </w:pPr>
       <w:r>
-        <w:t>Fragment ion annotation series can be added by activating the ruler icon: Either by left clicking on the peak of interest and pulling to the side, or right clicking where a menu shows potentially interesting mass differences to neighbor peaks.</w:t>
+        <w:t xml:space="preserve">Fragment ion annotation series can be added by activating the ruler icon: Either by left clicking on the peak of interest and pulling to the </w:t>
+      </w:r>
+      <w:proofErr w:type="gramStart"/>
+      <w:r>
+        <w:t>side,</w:t>
+      </w:r>
+      <w:proofErr w:type="gramEnd"/>
+      <w:r>
+        <w:t xml:space="preserve"> or right clicking where a menu shows potentially interesting mass differences to neighbor peaks.</w:t>
       </w:r>
     </w:p>
     <w:p>
@@ -5056,13 +5363,26 @@
       </w:r>
       <w:proofErr w:type="spellEnd"/>
       <w:r>
-        <w:t>” and the “Identifications” tab support multi selection, if e.g. two features are selected, the identifications are shown for all. By selecting all features with “</w:t>
-      </w:r>
-      <w:proofErr w:type="spellStart"/>
-      <w:r>
-        <w:t>Cntrl+A</w:t>
-      </w:r>
-      <w:proofErr w:type="spellEnd"/>
+        <w:t xml:space="preserve">” and the “Identifications” tab support multi selection, if e.g. two features </w:t>
+      </w:r>
+      <w:proofErr w:type="gramStart"/>
+      <w:r>
+        <w:t>are selected</w:t>
+      </w:r>
+      <w:proofErr w:type="gramEnd"/>
+      <w:r>
+        <w:t>, the identifications are shown for all. By selecting all features with “</w:t>
+      </w:r>
+      <w:proofErr w:type="spellStart"/>
+      <w:r>
+        <w:t>Cntrl+</w:t>
+      </w:r>
+      <w:proofErr w:type="gramStart"/>
+      <w:r>
+        <w:t>A</w:t>
+      </w:r>
+      <w:proofErr w:type="spellEnd"/>
+      <w:proofErr w:type="gramEnd"/>
       <w:r>
         <w:t>” all identifications can be selected, for example.</w:t>
       </w:r>
@@ -5185,7 +5505,15 @@
     </w:p>
     <w:p>
       <w:r>
-        <w:t>Here, the purpose of each tool and its possible predecessor tools and successor tools are described.</w:t>
+        <w:t xml:space="preserve">Here, the purpose of each tool and its possible predecessor tools and successor tools </w:t>
+      </w:r>
+      <w:proofErr w:type="gramStart"/>
+      <w:r>
+        <w:t>are described</w:t>
+      </w:r>
+      <w:proofErr w:type="gramEnd"/>
+      <w:r>
+        <w:t>.</w:t>
       </w:r>
     </w:p>
     <w:p>
@@ -5231,8 +5559,13 @@
             <w:pPr>
               <w:jc w:val="center"/>
             </w:pPr>
-            <w:r>
-              <w:t>pot. predecessor tools</w:t>
+            <w:proofErr w:type="gramStart"/>
+            <w:r>
+              <w:t>pot</w:t>
+            </w:r>
+            <w:proofErr w:type="gramEnd"/>
+            <w:r>
+              <w:t>. predecessor tools</w:t>
             </w:r>
           </w:p>
         </w:tc>
@@ -5330,8 +5663,13 @@
             <w:pPr>
               <w:jc w:val="center"/>
             </w:pPr>
-            <w:r>
-              <w:t>pot. successor tools</w:t>
+            <w:proofErr w:type="gramStart"/>
+            <w:r>
+              <w:t>pot</w:t>
+            </w:r>
+            <w:proofErr w:type="gramEnd"/>
+            <w:r>
+              <w:t>. successor tools</w:t>
             </w:r>
           </w:p>
         </w:tc>
@@ -5706,7 +6044,15 @@
       </w:r>
       <w:proofErr w:type="spellEnd"/>
       <w:r>
-        <w:t xml:space="preserve"> node if the data have to be cropped to a certain elution or mass range</w:t>
+        <w:t xml:space="preserve"> node if the data have to </w:t>
+      </w:r>
+      <w:proofErr w:type="gramStart"/>
+      <w:r>
+        <w:t>be cropped</w:t>
+      </w:r>
+      <w:proofErr w:type="gramEnd"/>
+      <w:r>
+        <w:t xml:space="preserve"> to a certain elution or mass range</w:t>
       </w:r>
     </w:p>
     <w:p>
@@ -5849,8 +6195,13 @@
             <w:pPr>
               <w:jc w:val="center"/>
             </w:pPr>
-            <w:r>
-              <w:t>pot. predecessor tools</w:t>
+            <w:proofErr w:type="gramStart"/>
+            <w:r>
+              <w:t>pot</w:t>
+            </w:r>
+            <w:proofErr w:type="gramEnd"/>
+            <w:r>
+              <w:t>. predecessor tools</w:t>
             </w:r>
           </w:p>
         </w:tc>
@@ -5945,8 +6296,13 @@
             <w:pPr>
               <w:jc w:val="center"/>
             </w:pPr>
-            <w:r>
-              <w:t>pot. successor tools</w:t>
+            <w:proofErr w:type="gramStart"/>
+            <w:r>
+              <w:t>pot</w:t>
+            </w:r>
+            <w:proofErr w:type="gramEnd"/>
+            <w:r>
+              <w:t>. successor tools</w:t>
             </w:r>
           </w:p>
         </w:tc>
@@ -6189,8 +6545,13 @@
         <w:t xml:space="preserve">. </w:t>
       </w:r>
       <w:r>
-        <w:t>In the context of glycopeptide analysis</w:t>
-      </w:r>
+        <w:t xml:space="preserve">In the context of glycopeptide </w:t>
+      </w:r>
+      <w:proofErr w:type="gramStart"/>
+      <w:r>
+        <w:t>analysis</w:t>
+      </w:r>
+      <w:proofErr w:type="gramEnd"/>
       <w:r>
         <w:t xml:space="preserve"> it</w:t>
       </w:r>
@@ -6522,8 +6883,13 @@
             <w:pPr>
               <w:jc w:val="center"/>
             </w:pPr>
-            <w:r>
-              <w:t>pot. predecessor tools</w:t>
+            <w:proofErr w:type="gramStart"/>
+            <w:r>
+              <w:t>pot</w:t>
+            </w:r>
+            <w:proofErr w:type="gramEnd"/>
+            <w:r>
+              <w:t>. predecessor tools</w:t>
             </w:r>
           </w:p>
         </w:tc>
@@ -6623,8 +6989,13 @@
             <w:pPr>
               <w:jc w:val="center"/>
             </w:pPr>
-            <w:r>
-              <w:t>pot. successor tools</w:t>
+            <w:proofErr w:type="gramStart"/>
+            <w:r>
+              <w:t>pot</w:t>
+            </w:r>
+            <w:proofErr w:type="gramEnd"/>
+            <w:r>
+              <w:t>. successor tools</w:t>
             </w:r>
           </w:p>
         </w:tc>
@@ -6948,7 +7319,15 @@
         <w:t xml:space="preserve"> </w:t>
       </w:r>
       <w:r>
-        <w:t xml:space="preserve">between 0.0 and 10.0 for each MS2 spectrum where the lower score signifies a higher glycopeptide probability. The identified glycopeptide fragment spectra are then used to identify glycopeptide features in the </w:t>
+        <w:t xml:space="preserve">between 0.0 and 10.0 for each MS2 spectrum where the lower score signifies a higher glycopeptide probability. The identified glycopeptide fragment spectra </w:t>
+      </w:r>
+      <w:proofErr w:type="gramStart"/>
+      <w:r>
+        <w:t>are then used</w:t>
+      </w:r>
+      <w:proofErr w:type="gramEnd"/>
+      <w:r>
+        <w:t xml:space="preserve"> to identify glycopeptide features in the </w:t>
       </w:r>
       <w:proofErr w:type="spellStart"/>
       <w:r>
@@ -6959,7 +7338,15 @@
         <w:t xml:space="preserve">. </w:t>
       </w:r>
       <w:r>
-        <w:t xml:space="preserve">For easier data access in later stages of the analysis pipeline the tool then generates </w:t>
+        <w:t xml:space="preserve">For easier </w:t>
+      </w:r>
+      <w:proofErr w:type="gramStart"/>
+      <w:r>
+        <w:t>data</w:t>
+      </w:r>
+      <w:proofErr w:type="gramEnd"/>
+      <w:r>
+        <w:t xml:space="preserve"> access in later stages of the analysis pipeline the tool then generates </w:t>
       </w:r>
       <w:proofErr w:type="spellStart"/>
       <w:r>
@@ -7199,10 +7586,12 @@
         </w:numPr>
       </w:pPr>
       <w:proofErr w:type="spellStart"/>
+      <w:proofErr w:type="gramStart"/>
       <w:r>
         <w:t>oxoniumions</w:t>
       </w:r>
       <w:proofErr w:type="spellEnd"/>
+      <w:proofErr w:type="gramEnd"/>
       <w:r>
         <w:t>:</w:t>
       </w:r>
@@ -7294,10 +7683,12 @@
         </w:numPr>
       </w:pPr>
       <w:proofErr w:type="spellStart"/>
+      <w:proofErr w:type="gramStart"/>
       <w:r>
         <w:t>ionthreshold</w:t>
       </w:r>
       <w:proofErr w:type="spellEnd"/>
+      <w:proofErr w:type="gramEnd"/>
       <w:r>
         <w:t>:</w:t>
       </w:r>
@@ -7305,7 +7696,15 @@
         <w:t xml:space="preserve"> </w:t>
       </w:r>
       <w:r>
-        <w:t>Ignores peaks with lower intensity than the given threshold. Set to 0 to include all peaks.</w:t>
+        <w:t xml:space="preserve">Ignores peaks with lower intensity than the given threshold. Set to </w:t>
+      </w:r>
+      <w:proofErr w:type="gramStart"/>
+      <w:r>
+        <w:t>0</w:t>
+      </w:r>
+      <w:proofErr w:type="gramEnd"/>
+      <w:r>
+        <w:t xml:space="preserve"> to include all peaks.</w:t>
       </w:r>
     </w:p>
     <w:p>
@@ -7317,10 +7716,12 @@
         </w:numPr>
       </w:pPr>
       <w:proofErr w:type="spellStart"/>
+      <w:proofErr w:type="gramStart"/>
       <w:r>
         <w:t>scorethreshold</w:t>
       </w:r>
       <w:proofErr w:type="spellEnd"/>
+      <w:proofErr w:type="gramEnd"/>
       <w:r>
         <w:t>:</w:t>
       </w:r>
@@ -7353,10 +7754,12 @@
         </w:numPr>
       </w:pPr>
       <w:proofErr w:type="spellStart"/>
+      <w:proofErr w:type="gramStart"/>
       <w:r>
         <w:t>inMZML</w:t>
       </w:r>
       <w:proofErr w:type="spellEnd"/>
+      <w:proofErr w:type="gramEnd"/>
       <w:r>
         <w:t xml:space="preserve">: needed are </w:t>
       </w:r>
@@ -7539,8 +7942,13 @@
             <w:pPr>
               <w:jc w:val="center"/>
             </w:pPr>
-            <w:r>
-              <w:t>pot. predecessor tools</w:t>
+            <w:proofErr w:type="gramStart"/>
+            <w:r>
+              <w:t>pot</w:t>
+            </w:r>
+            <w:proofErr w:type="gramEnd"/>
+            <w:r>
+              <w:t>. predecessor tools</w:t>
             </w:r>
           </w:p>
         </w:tc>
@@ -7636,8 +8044,13 @@
             <w:pPr>
               <w:jc w:val="center"/>
             </w:pPr>
-            <w:r>
-              <w:t>pot. successor tools</w:t>
+            <w:proofErr w:type="gramStart"/>
+            <w:r>
+              <w:t>pot</w:t>
+            </w:r>
+            <w:proofErr w:type="gramEnd"/>
+            <w:r>
+              <w:t>. successor tools</w:t>
             </w:r>
           </w:p>
         </w:tc>
@@ -7847,8 +8260,13 @@
           <w:numId w:val="6"/>
         </w:numPr>
       </w:pPr>
-      <w:r>
-        <w:t xml:space="preserve">enzymes: The enzyme(s) used for the digest. </w:t>
+      <w:proofErr w:type="gramStart"/>
+      <w:r>
+        <w:t>enzymes</w:t>
+      </w:r>
+      <w:proofErr w:type="gramEnd"/>
+      <w:r>
+        <w:t xml:space="preserve">: The enzyme(s) used for the digest. </w:t>
       </w:r>
       <w:r>
         <w:t>Currently supported are trypsin</w:t>
@@ -7928,10 +8346,12 @@
         </w:numPr>
       </w:pPr>
       <w:proofErr w:type="spellStart"/>
+      <w:proofErr w:type="gramStart"/>
       <w:r>
         <w:t>maxNrModifications</w:t>
       </w:r>
       <w:proofErr w:type="spellEnd"/>
+      <w:proofErr w:type="gramEnd"/>
       <w:r>
         <w:t xml:space="preserve">: </w:t>
       </w:r>
@@ -7941,7 +8361,15 @@
       </w:r>
       <w:proofErr w:type="spellEnd"/>
       <w:r>
-        <w:t xml:space="preserve"> of maximum allowed modifications on each peptide. CYS_CAM and CYS_CM are excluded.</w:t>
+        <w:t xml:space="preserve"> of maximum allowed modifications on each peptide. CYS_CAM and CYS_CM </w:t>
+      </w:r>
+      <w:proofErr w:type="gramStart"/>
+      <w:r>
+        <w:t>are excluded</w:t>
+      </w:r>
+      <w:proofErr w:type="gramEnd"/>
+      <w:r>
+        <w:t>.</w:t>
       </w:r>
     </w:p>
     <w:p>
@@ -7952,8 +8380,13 @@
           <w:numId w:val="6"/>
         </w:numPr>
       </w:pPr>
-      <w:r>
-        <w:t xml:space="preserve">modifications: </w:t>
+      <w:proofErr w:type="gramStart"/>
+      <w:r>
+        <w:t>modifications</w:t>
+      </w:r>
+      <w:proofErr w:type="gramEnd"/>
+      <w:r>
+        <w:t xml:space="preserve">: </w:t>
       </w:r>
       <w:r>
         <w:t xml:space="preserve"> </w:t>
@@ -7962,7 +8395,15 @@
         <w:t>Variable modifications</w:t>
       </w:r>
       <w:r>
-        <w:t>. For each peptide all possible permutations are generated. If e.g. a pe</w:t>
+        <w:t xml:space="preserve">. For each </w:t>
+      </w:r>
+      <w:proofErr w:type="gramStart"/>
+      <w:r>
+        <w:t>peptide</w:t>
+      </w:r>
+      <w:proofErr w:type="gramEnd"/>
+      <w:r>
+        <w:t xml:space="preserve"> all possible permutations are generated. If e.g. a pe</w:t>
       </w:r>
       <w:r>
         <w:t xml:space="preserve">ptide contains two </w:t>
@@ -7993,11 +8434,24 @@
           <w:numId w:val="6"/>
         </w:numPr>
       </w:pPr>
-      <w:r>
-        <w:t>glycosylation:</w:t>
-      </w:r>
-      <w:r>
-        <w:t xml:space="preserve"> (N-glycosylation, O-glycosylation). Select which glycosylation site should be checked. Uses the motif N(S|T)(^P) as consensus sequence for N-glycosylation and (S|T) for O-glycosylation</w:t>
+      <w:proofErr w:type="gramStart"/>
+      <w:r>
+        <w:t>glycosylation</w:t>
+      </w:r>
+      <w:proofErr w:type="gramEnd"/>
+      <w:r>
+        <w:t>:</w:t>
+      </w:r>
+      <w:r>
+        <w:t xml:space="preserve"> (N-glycosylation, O-glycosylation). Select which glycosylation site </w:t>
+      </w:r>
+      <w:proofErr w:type="gramStart"/>
+      <w:r>
+        <w:t>should be checked</w:t>
+      </w:r>
+      <w:proofErr w:type="gramEnd"/>
+      <w:r>
+        <w:t>. Uses the motif N(S|T)(^P) as consensus sequence for N-glycosylation and (S|T) for O-glycosylation</w:t>
       </w:r>
     </w:p>
     <w:p>
@@ -8009,10 +8463,12 @@
         </w:numPr>
       </w:pPr>
       <w:proofErr w:type="spellStart"/>
+      <w:proofErr w:type="gramStart"/>
       <w:r>
         <w:t>missedCleavageSites</w:t>
       </w:r>
       <w:proofErr w:type="spellEnd"/>
+      <w:proofErr w:type="gramEnd"/>
       <w:r>
         <w:t>:</w:t>
       </w:r>
@@ -8157,8 +8613,13 @@
             <w:pPr>
               <w:jc w:val="center"/>
             </w:pPr>
-            <w:r>
-              <w:t>pot. predecessor tools</w:t>
+            <w:proofErr w:type="gramStart"/>
+            <w:r>
+              <w:t>pot</w:t>
+            </w:r>
+            <w:proofErr w:type="gramEnd"/>
+            <w:r>
+              <w:t>. predecessor tools</w:t>
             </w:r>
           </w:p>
         </w:tc>
@@ -8254,8 +8715,13 @@
             <w:pPr>
               <w:jc w:val="center"/>
             </w:pPr>
-            <w:r>
-              <w:t>pot. successor tools</w:t>
+            <w:proofErr w:type="gramStart"/>
+            <w:r>
+              <w:t>pot</w:t>
+            </w:r>
+            <w:proofErr w:type="gramEnd"/>
+            <w:r>
+              <w:t>. successor tools</w:t>
             </w:r>
           </w:p>
         </w:tc>
@@ -8458,10 +8924,12 @@
         </w:numPr>
       </w:pPr>
       <w:proofErr w:type="spellStart"/>
+      <w:proofErr w:type="gramStart"/>
       <w:r>
         <w:t>useAsFilter</w:t>
       </w:r>
       <w:proofErr w:type="spellEnd"/>
+      <w:proofErr w:type="gramEnd"/>
       <w:r>
         <w:t xml:space="preserve">: </w:t>
       </w:r>
@@ -8702,7 +9170,15 @@
       </w:r>
       <w:proofErr w:type="spellEnd"/>
       <w:r>
-        <w:t xml:space="preserve">’ is set to false, the content of the file input node is neglected, since the glycan </w:t>
+        <w:t xml:space="preserve">’ is set to false, the content of the file input node </w:t>
+      </w:r>
+      <w:proofErr w:type="gramStart"/>
+      <w:r>
+        <w:t>is neglected</w:t>
+      </w:r>
+      <w:proofErr w:type="gramEnd"/>
+      <w:r>
+        <w:t xml:space="preserve">, since the glycan </w:t>
       </w:r>
       <w:proofErr w:type="spellStart"/>
       <w:r>
@@ -8710,7 +9186,15 @@
       </w:r>
       <w:proofErr w:type="spellEnd"/>
       <w:r>
-        <w:t xml:space="preserve"> permutations are calculated based on the given ranges. However TOPPAS expects each tool to have an input node to run, thus some file has to be provided to the tool.</w:t>
+        <w:t xml:space="preserve"> permutations are calculated based on the given ranges. </w:t>
+      </w:r>
+      <w:proofErr w:type="gramStart"/>
+      <w:r>
+        <w:t>However</w:t>
+      </w:r>
+      <w:proofErr w:type="gramEnd"/>
+      <w:r>
+        <w:t xml:space="preserve"> TOPPAS expects each tool to have an input node to run, thus some file has to be provided to the tool.</w:t>
       </w:r>
     </w:p>
     <w:p>
@@ -8791,8 +9275,13 @@
             <w:pPr>
               <w:jc w:val="center"/>
             </w:pPr>
-            <w:r>
-              <w:t>pot. predecessor tools</w:t>
+            <w:proofErr w:type="gramStart"/>
+            <w:r>
+              <w:t>pot</w:t>
+            </w:r>
+            <w:proofErr w:type="gramEnd"/>
+            <w:r>
+              <w:t>. predecessor tools</w:t>
             </w:r>
           </w:p>
         </w:tc>
@@ -8885,8 +9374,13 @@
             <w:pPr>
               <w:jc w:val="center"/>
             </w:pPr>
-            <w:r>
-              <w:t>pot. successor tools</w:t>
+            <w:proofErr w:type="gramStart"/>
+            <w:r>
+              <w:t>pot</w:t>
+            </w:r>
+            <w:proofErr w:type="gramEnd"/>
+            <w:r>
+              <w:t>. successor tools</w:t>
             </w:r>
           </w:p>
         </w:tc>
@@ -9214,7 +9708,15 @@
     </w:p>
     <w:p>
       <w:r>
-        <w:t>Matches a given list of peptides and glycan compositions to  precursor masses of glycopeptide features.</w:t>
+        <w:t xml:space="preserve">Matches a given list of peptides and glycan compositions </w:t>
+      </w:r>
+      <w:proofErr w:type="gramStart"/>
+      <w:r>
+        <w:t>to  precursor</w:t>
+      </w:r>
+      <w:proofErr w:type="gramEnd"/>
+      <w:r>
+        <w:t xml:space="preserve"> masses of glycopeptide features.</w:t>
       </w:r>
     </w:p>
     <w:p>
@@ -9517,8 +10019,13 @@
             <w:pPr>
               <w:jc w:val="center"/>
             </w:pPr>
-            <w:r>
-              <w:t>pot. predecessor tools</w:t>
+            <w:proofErr w:type="gramStart"/>
+            <w:r>
+              <w:t>pot</w:t>
+            </w:r>
+            <w:proofErr w:type="gramEnd"/>
+            <w:r>
+              <w:t>. predecessor tools</w:t>
             </w:r>
           </w:p>
         </w:tc>
@@ -9617,8 +10124,13 @@
             <w:pPr>
               <w:jc w:val="center"/>
             </w:pPr>
-            <w:r>
-              <w:t>pot. successor tools</w:t>
+            <w:proofErr w:type="gramStart"/>
+            <w:r>
+              <w:t>pot</w:t>
+            </w:r>
+            <w:proofErr w:type="gramEnd"/>
+            <w:r>
+              <w:t>. successor tools</w:t>
             </w:r>
           </w:p>
         </w:tc>
@@ -9868,10 +10380,12 @@
         </w:numPr>
       </w:pPr>
       <w:proofErr w:type="spellStart"/>
+      <w:proofErr w:type="gramStart"/>
       <w:r>
         <w:t>ionthreshold</w:t>
       </w:r>
       <w:proofErr w:type="spellEnd"/>
+      <w:proofErr w:type="gramEnd"/>
       <w:r>
         <w:t>: Intensity threshold for annotating fragment spectra peaks. Set to Zero to ignore intensity.</w:t>
       </w:r>
@@ -10000,8 +10514,13 @@
             <w:pPr>
               <w:jc w:val="center"/>
             </w:pPr>
-            <w:r>
-              <w:t>pot. predecessor tools</w:t>
+            <w:proofErr w:type="gramStart"/>
+            <w:r>
+              <w:t>pot</w:t>
+            </w:r>
+            <w:proofErr w:type="gramEnd"/>
+            <w:r>
+              <w:t>. predecessor tools</w:t>
             </w:r>
           </w:p>
         </w:tc>
@@ -10099,8 +10618,13 @@
             <w:pPr>
               <w:jc w:val="center"/>
             </w:pPr>
-            <w:r>
-              <w:t>pot. successor tools</w:t>
+            <w:proofErr w:type="gramStart"/>
+            <w:r>
+              <w:t>pot</w:t>
+            </w:r>
+            <w:proofErr w:type="gramEnd"/>
+            <w:r>
+              <w:t>. successor tools</w:t>
             </w:r>
           </w:p>
         </w:tc>
@@ -14219,7 +14743,7 @@
 </file>
 
 <file path=customXml/itemProps1.xml><?xml version="1.0" encoding="utf-8"?>
-<ds:datastoreItem xmlns:ds="http://schemas.openxmlformats.org/officeDocument/2006/customXml" ds:itemID="{9AFDD8D4-5FC9-4E93-9BC5-F1F7F6273571}">
+<ds:datastoreItem xmlns:ds="http://schemas.openxmlformats.org/officeDocument/2006/customXml" ds:itemID="{F50292A3-665A-4BDA-809E-4D1E2C30B1E3}">
   <ds:schemaRefs>
     <ds:schemaRef ds:uri="http://schemas.openxmlformats.org/officeDocument/2006/bibliography"/>
   </ds:schemaRefs>

</xml_diff>